<commit_message>
Add roadmap icon attribution
</commit_message>
<xml_diff>
--- a/Roadmap.docx
+++ b/Roadmap.docx
@@ -3,6 +3,8 @@
 <w:document xmlns:wpc="http://schemas.microsoft.com/office/word/2010/wordprocessingCanvas" xmlns:mc="http://schemas.openxmlformats.org/markup-compatibility/2006" xmlns:o="urn:schemas-microsoft-com:office:office" xmlns:r="http://schemas.openxmlformats.org/officeDocument/2006/relationships" xmlns:m="http://schemas.openxmlformats.org/officeDocument/2006/math" xmlns:v="urn:schemas-microsoft-com:vml" xmlns:wp14="http://schemas.microsoft.com/office/word/2010/wordprocessingDrawing" xmlns:wp="http://schemas.openxmlformats.org/drawingml/2006/wordprocessingDrawing" xmlns:w10="urn:schemas-microsoft-com:office:word" xmlns:w="http://schemas.openxmlformats.org/wordprocessingml/2006/main" xmlns:w14="http://schemas.microsoft.com/office/word/2010/wordml" xmlns:wpg="http://schemas.microsoft.com/office/word/2010/wordprocessingGroup" xmlns:wpi="http://schemas.microsoft.com/office/word/2010/wordprocessingInk" xmlns:wne="http://schemas.microsoft.com/office/word/2006/wordml" xmlns:wps="http://schemas.microsoft.com/office/word/2010/wordprocessingShape" mc:Ignorable="w14 wp14">
   <w:body>
     <w:p>
+      <w:bookmarkStart w:id="0" w:name="_GoBack"/>
+      <w:bookmarkEnd w:id="0"/>
       <w:r>
         <w:t xml:space="preserve"> </w:t>
       </w:r>
@@ -57,8 +59,6 @@
       <w:r>
         <w:t>?)</w:t>
       </w:r>
-      <w:bookmarkStart w:id="0" w:name="_GoBack"/>
-      <w:bookmarkEnd w:id="0"/>
     </w:p>
     <w:p>
       <w:r>
@@ -83,7 +83,7 @@
       <w:headerReference w:type="first" r:id="rId9"/>
       <w:footerReference w:type="first" r:id="rId10"/>
       <w:pgSz w:w="12240" w:h="15840"/>
-      <w:pgMar w:top="1080" w:right="1440" w:bottom="1080" w:left="1440" w:header="0" w:footer="720" w:gutter="0"/>
+      <w:pgMar w:top="1080" w:right="1440" w:bottom="1080" w:left="1440" w:header="0" w:footer="0" w:gutter="0"/>
       <w:pgNumType w:start="1"/>
       <w:cols w:space="720"/>
       <w:titlePg/>
@@ -141,7 +141,7 @@
         <w:lang w:val="en-US"/>
       </w:rPr>
       <w:drawing>
-        <wp:anchor distT="0" distB="0" distL="0" distR="0" simplePos="0" relativeHeight="251661312" behindDoc="0" locked="0" layoutInCell="1" hidden="0" allowOverlap="1" wp14:anchorId="29FA959A" wp14:editId="0D4A0E0A">
+        <wp:anchor distT="0" distB="0" distL="0" distR="0" simplePos="0" relativeHeight="251661312" behindDoc="0" locked="0" layoutInCell="1" hidden="0" allowOverlap="1" wp14:anchorId="6B5F87A6" wp14:editId="4AE3E151">
           <wp:simplePos x="0" y="0"/>
           <wp:positionH relativeFrom="column">
             <wp:posOffset>-919162</wp:posOffset>
@@ -209,19 +209,152 @@
     <w:r>
       <w:rPr>
         <w:noProof/>
+        <w:sz w:val="20"/>
+        <w:szCs w:val="20"/>
+      </w:rPr>
+      <mc:AlternateContent>
+        <mc:Choice Requires="wps">
+          <w:drawing>
+            <wp:anchor distT="0" distB="0" distL="114300" distR="114300" simplePos="0" relativeHeight="251664384" behindDoc="0" locked="0" layoutInCell="1" allowOverlap="1" wp14:anchorId="37F9C073" wp14:editId="0358D5D8">
+              <wp:simplePos x="0" y="0"/>
+              <wp:positionH relativeFrom="column">
+                <wp:posOffset>-769620</wp:posOffset>
+              </wp:positionH>
+              <wp:positionV relativeFrom="paragraph">
+                <wp:posOffset>704850</wp:posOffset>
+              </wp:positionV>
+              <wp:extent cx="2374265" cy="1403985"/>
+              <wp:effectExtent l="0" t="0" r="0" b="6350"/>
+              <wp:wrapNone/>
+              <wp:docPr id="307" name="Text Box 2"/>
+              <wp:cNvGraphicFramePr>
+                <a:graphicFrameLocks xmlns:a="http://schemas.openxmlformats.org/drawingml/2006/main"/>
+              </wp:cNvGraphicFramePr>
+              <a:graphic xmlns:a="http://schemas.openxmlformats.org/drawingml/2006/main">
+                <a:graphicData uri="http://schemas.microsoft.com/office/word/2010/wordprocessingShape">
+                  <wps:wsp>
+                    <wps:cNvSpPr txBox="1">
+                      <a:spLocks noChangeArrowheads="1"/>
+                    </wps:cNvSpPr>
+                    <wps:spPr bwMode="auto">
+                      <a:xfrm>
+                        <a:off x="0" y="0"/>
+                        <a:ext cx="2374265" cy="1403985"/>
+                      </a:xfrm>
+                      <a:prstGeom prst="rect">
+                        <a:avLst/>
+                      </a:prstGeom>
+                      <a:noFill/>
+                      <a:ln w="9525">
+                        <a:noFill/>
+                        <a:miter lim="800000"/>
+                        <a:headEnd/>
+                        <a:tailEnd/>
+                      </a:ln>
+                    </wps:spPr>
+                    <wps:txbx>
+                      <w:txbxContent>
+                        <w:p>
+                          <w:pPr>
+                            <w:spacing w:before="0" w:line="240" w:lineRule="auto"/>
+                            <w:ind w:left="-14"/>
+                            <w:rPr>
+                              <w:rFonts w:asciiTheme="majorHAnsi" w:hAnsiTheme="majorHAnsi" w:cstheme="majorHAnsi"/>
+                              <w:sz w:val="16"/>
+                            </w:rPr>
+                          </w:pPr>
+                          <w:proofErr w:type="gramStart"/>
+                          <w:r>
+                            <w:rPr>
+                              <w:rFonts w:asciiTheme="majorHAnsi" w:hAnsiTheme="majorHAnsi" w:cstheme="majorHAnsi"/>
+                              <w:sz w:val="16"/>
+                            </w:rPr>
+                            <w:t>roadmap</w:t>
+                          </w:r>
+                          <w:proofErr w:type="gramEnd"/>
+                          <w:r>
+                            <w:rPr>
+                              <w:rFonts w:asciiTheme="majorHAnsi" w:hAnsiTheme="majorHAnsi" w:cstheme="majorHAnsi"/>
+                              <w:sz w:val="16"/>
+                            </w:rPr>
+                            <w:t xml:space="preserve"> by Ben Davis from the Noun Project</w:t>
+                          </w:r>
+                        </w:p>
+                      </w:txbxContent>
+                    </wps:txbx>
+                    <wps:bodyPr rot="0" vert="horz" wrap="square" lIns="91440" tIns="45720" rIns="91440" bIns="45720" anchor="t" anchorCtr="0">
+                      <a:spAutoFit/>
+                    </wps:bodyPr>
+                  </wps:wsp>
+                </a:graphicData>
+              </a:graphic>
+              <wp14:sizeRelH relativeFrom="margin">
+                <wp14:pctWidth>40000</wp14:pctWidth>
+              </wp14:sizeRelH>
+              <wp14:sizeRelV relativeFrom="margin">
+                <wp14:pctHeight>20000</wp14:pctHeight>
+              </wp14:sizeRelV>
+            </wp:anchor>
+          </w:drawing>
+        </mc:Choice>
+        <mc:Fallback>
+          <w:pict>
+            <v:shapetype id="_x0000_t202" coordsize="21600,21600" o:spt="202" path="m,l,21600r21600,l21600,xe">
+              <v:stroke joinstyle="miter"/>
+              <v:path gradientshapeok="t" o:connecttype="rect"/>
+            </v:shapetype>
+            <v:shape id="Text Box 2" o:spid="_x0000_s1026" type="#_x0000_t202" style="position:absolute;left:0;text-align:left;margin-left:-60.6pt;margin-top:55.5pt;width:186.95pt;height:110.55pt;z-index:251664384;visibility:visible;mso-wrap-style:square;mso-width-percent:400;mso-height-percent:200;mso-wrap-distance-left:9pt;mso-wrap-distance-top:0;mso-wrap-distance-right:9pt;mso-wrap-distance-bottom:0;mso-position-horizontal:absolute;mso-position-horizontal-relative:text;mso-position-vertical:absolute;mso-position-vertical-relative:text;mso-width-percent:400;mso-height-percent:200;mso-width-relative:margin;mso-height-relative:margin;v-text-anchor:top" o:gfxdata="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" filled="f" stroked="f">
+              <v:textbox style="mso-fit-shape-to-text:t">
+                <w:txbxContent>
+                  <w:p>
+                    <w:pPr>
+                      <w:spacing w:before="0" w:line="240" w:lineRule="auto"/>
+                      <w:ind w:left="-14"/>
+                      <w:rPr>
+                        <w:rFonts w:asciiTheme="majorHAnsi" w:hAnsiTheme="majorHAnsi" w:cstheme="majorHAnsi"/>
+                        <w:sz w:val="16"/>
+                      </w:rPr>
+                    </w:pPr>
+                    <w:proofErr w:type="gramStart"/>
+                    <w:r>
+                      <w:rPr>
+                        <w:rFonts w:asciiTheme="majorHAnsi" w:hAnsiTheme="majorHAnsi" w:cstheme="majorHAnsi"/>
+                        <w:sz w:val="16"/>
+                      </w:rPr>
+                      <w:t>roadmap</w:t>
+                    </w:r>
+                    <w:proofErr w:type="gramEnd"/>
+                    <w:r>
+                      <w:rPr>
+                        <w:rFonts w:asciiTheme="majorHAnsi" w:hAnsiTheme="majorHAnsi" w:cstheme="majorHAnsi"/>
+                        <w:sz w:val="16"/>
+                      </w:rPr>
+                      <w:t xml:space="preserve"> by Ben Davis from the Noun Project</w:t>
+                    </w:r>
+                  </w:p>
+                </w:txbxContent>
+              </v:textbox>
+            </v:shape>
+          </w:pict>
+        </mc:Fallback>
+      </mc:AlternateContent>
+    </w:r>
+    <w:r>
+      <w:rPr>
+        <w:noProof/>
         <w:lang w:val="en-US"/>
       </w:rPr>
       <w:drawing>
-        <wp:anchor distT="0" distB="0" distL="0" distR="0" simplePos="0" relativeHeight="251660288" behindDoc="0" locked="0" layoutInCell="1" hidden="0" allowOverlap="1" wp14:anchorId="3DAD0E10" wp14:editId="33015846">
+        <wp:anchor distT="0" distB="0" distL="0" distR="0" simplePos="0" relativeHeight="251660288" behindDoc="0" locked="0" layoutInCell="1" hidden="0" allowOverlap="1" wp14:anchorId="02107FB0" wp14:editId="4DFF299A">
           <wp:simplePos x="0" y="0"/>
           <wp:positionH relativeFrom="column">
-            <wp:posOffset>-919162</wp:posOffset>
+            <wp:posOffset>-895985</wp:posOffset>
           </wp:positionH>
           <wp:positionV relativeFrom="paragraph">
-            <wp:posOffset>180975</wp:posOffset>
+            <wp:posOffset>666750</wp:posOffset>
           </wp:positionV>
-          <wp:extent cx="7777163" cy="1060522"/>
-          <wp:effectExtent l="0" t="0" r="0" b="0"/>
+          <wp:extent cx="7776845" cy="1060450"/>
+          <wp:effectExtent l="0" t="0" r="0" b="6350"/>
           <wp:wrapSquare wrapText="bothSides" distT="0" distB="0" distL="0" distR="0"/>
           <wp:docPr id="5" name="image7.png" descr="footer graphic"/>
           <wp:cNvGraphicFramePr/>
@@ -242,7 +375,7 @@
                 <pic:spPr>
                   <a:xfrm>
                     <a:off x="0" y="0"/>
-                    <a:ext cx="7777163" cy="1060522"/>
+                    <a:ext cx="7776845" cy="1060450"/>
                   </a:xfrm>
                   <a:prstGeom prst="rect">
                     <a:avLst/>
@@ -302,7 +435,7 @@
         <w:lang w:val="en-US"/>
       </w:rPr>
       <w:drawing>
-        <wp:anchor distT="0" distB="0" distL="0" distR="0" simplePos="0" relativeHeight="251658240" behindDoc="0" locked="0" layoutInCell="1" hidden="0" allowOverlap="1" wp14:anchorId="1F4CB7E3" wp14:editId="5D37350A">
+        <wp:anchor distT="0" distB="0" distL="0" distR="0" simplePos="0" relativeHeight="251658240" behindDoc="0" locked="0" layoutInCell="1" hidden="0" allowOverlap="1" wp14:anchorId="15B260EA" wp14:editId="773C9CFD">
           <wp:simplePos x="0" y="0"/>
           <wp:positionH relativeFrom="column">
             <wp:posOffset>5715000</wp:posOffset>
@@ -368,7 +501,7 @@
         <w:lang w:val="en-US"/>
       </w:rPr>
       <w:drawing>
-        <wp:anchor distT="0" distB="0" distL="114300" distR="114300" simplePos="0" relativeHeight="251662336" behindDoc="1" locked="0" layoutInCell="1" allowOverlap="1" wp14:anchorId="6D0947FB" wp14:editId="181B6AC9">
+        <wp:anchor distT="0" distB="0" distL="114300" distR="114300" simplePos="0" relativeHeight="251662336" behindDoc="1" locked="0" layoutInCell="1" allowOverlap="1" wp14:anchorId="2347BD90" wp14:editId="12400EB0">
           <wp:simplePos x="0" y="0"/>
           <wp:positionH relativeFrom="column">
             <wp:posOffset>-133350</wp:posOffset>
@@ -452,7 +585,7 @@
         <w:lang w:val="en-US"/>
       </w:rPr>
       <w:drawing>
-        <wp:anchor distT="0" distB="0" distL="0" distR="0" simplePos="0" relativeHeight="251659264" behindDoc="0" locked="0" layoutInCell="1" hidden="0" allowOverlap="1" wp14:anchorId="6EDC6B92" wp14:editId="1917B5FB">
+        <wp:anchor distT="0" distB="0" distL="0" distR="0" simplePos="0" relativeHeight="251659264" behindDoc="0" locked="0" layoutInCell="1" hidden="0" allowOverlap="1" wp14:anchorId="3E803374" wp14:editId="5742C7D9">
           <wp:simplePos x="0" y="0"/>
           <wp:positionH relativeFrom="column">
             <wp:posOffset>4572000</wp:posOffset>
@@ -507,19 +640,29 @@
         <w:between w:val="nil"/>
       </w:pBdr>
       <w:ind w:left="1890"/>
+      <w:rPr>
+        <w:color w:val="FF0000"/>
+      </w:rPr>
     </w:pPr>
     <w:proofErr w:type="spellStart"/>
     <w:proofErr w:type="gramStart"/>
     <w:r>
+      <w:rPr>
+        <w:color w:val="5F497A" w:themeColor="accent4" w:themeShade="BF"/>
+      </w:rPr>
       <w:t>RoadMap</w:t>
     </w:r>
     <w:proofErr w:type="spellEnd"/>
     <w:proofErr w:type="gramEnd"/>
     <w:r>
+      <w:rPr>
+        <w:color w:val="5F497A" w:themeColor="accent4" w:themeShade="BF"/>
+      </w:rPr>
       <w:br/>
     </w:r>
     <w:r>
       <w:rPr>
+        <w:color w:val="5F497A" w:themeColor="accent4" w:themeShade="BF"/>
         <w:sz w:val="24"/>
         <w:szCs w:val="24"/>
       </w:rPr>

</xml_diff>